<commit_message>
aab-93 mlag, aab-17, aab-78, aab-16, aab-51, mclag, L2LS-(ports, portchannel, vlan, mclag), documentation update
</commit_message>
<xml_diff>
--- a/documents/AvizNetworks_ansible.docx
+++ b/documents/AvizNetworks_ansible.docx
@@ -199,7 +199,7 @@
           <w:szCs w:val="23"/>
           <w:rtl w:val="0"/>
         </w:rPr>
-        <w:t xml:space="preserve">     </w:t>
+        <w:t xml:space="preserve">   </w:t>
       </w:r>
       <w:r>
         <w:rPr>
@@ -572,7 +572,7 @@
           <w:szCs w:val="23"/>
           <w:rtl w:val="0"/>
         </w:rPr>
-        <w:t xml:space="preserve">     </w:t>
+        <w:t xml:space="preserve">  </w:t>
       </w:r>
       <w:r>
         <w:rPr>
@@ -1352,7 +1352,7 @@
           <w:szCs w:val="23"/>
           <w:rtl w:val="0"/>
         </w:rPr>
-        <w:t xml:space="preserve">     </w:t>
+        <w:t xml:space="preserve">  </w:t>
       </w:r>
       <w:r>
         <w:rPr>
@@ -2040,7 +2040,7 @@
           <w:szCs w:val="23"/>
           <w:rtl w:val="0"/>
         </w:rPr>
-        <w:t xml:space="preserve">     </w:t>
+        <w:t xml:space="preserve">  </w:t>
       </w:r>
       <w:r>
         <w:rPr>
@@ -3196,7 +3196,7 @@
           <w:szCs w:val="23"/>
           <w:rtl w:val="0"/>
         </w:rPr>
-        <w:t xml:space="preserve">     </w:t>
+        <w:t xml:space="preserve">  </w:t>
       </w:r>
       <w:r>
         <w:rPr>
@@ -3689,7 +3689,7 @@
           <w:szCs w:val="23"/>
           <w:rtl w:val="0"/>
         </w:rPr>
-        <w:t xml:space="preserve">     </w:t>
+        <w:t xml:space="preserve">  </w:t>
       </w:r>
       <w:r>
         <w:rPr>
@@ -4787,7 +4787,7 @@
           <w:szCs w:val="23"/>
           <w:rtl w:val="0"/>
         </w:rPr>
-        <w:t xml:space="preserve">     </w:t>
+        <w:t xml:space="preserve">  </w:t>
       </w:r>
       <w:r>
         <w:rPr>
@@ -7620,7 +7620,7 @@
           <w:szCs w:val="23"/>
           <w:rtl w:val="0"/>
         </w:rPr>
-        <w:t xml:space="preserve">     </w:t>
+        <w:t xml:space="preserve">  </w:t>
       </w:r>
       <w:r>
         <w:rPr>
@@ -8817,7 +8817,7 @@
           <w:szCs w:val="23"/>
           <w:rtl w:val="0"/>
         </w:rPr>
-        <w:t xml:space="preserve">     </w:t>
+        <w:t xml:space="preserve">  </w:t>
       </w:r>
       <w:r>
         <w:rPr>
@@ -9318,7 +9318,7 @@
           <w:szCs w:val="23"/>
           <w:rtl w:val="0"/>
         </w:rPr>
-        <w:t xml:space="preserve">     </w:t>
+        <w:t xml:space="preserve">  </w:t>
       </w:r>
       <w:r>
         <w:rPr>
@@ -9670,7 +9670,7 @@
           <w:szCs w:val="23"/>
           <w:rtl w:val="0"/>
         </w:rPr>
-        <w:t xml:space="preserve">     </w:t>
+        <w:t xml:space="preserve">  </w:t>
       </w:r>
       <w:r>
         <w:rPr>
@@ -10187,7 +10187,7 @@
           <w:szCs w:val="23"/>
           <w:rtl w:val="0"/>
         </w:rPr>
-        <w:t xml:space="preserve">     </w:t>
+        <w:t xml:space="preserve">  </w:t>
       </w:r>
       <w:r>
         <w:rPr>
@@ -11825,7 +11825,7 @@
           <w:szCs w:val="23"/>
           <w:rtl w:val="0"/>
         </w:rPr>
-        <w:t xml:space="preserve">     </w:t>
+        <w:t xml:space="preserve">  </w:t>
       </w:r>
       <w:r>
         <w:rPr>
@@ -12267,7 +12267,7 @@
           <w:szCs w:val="23"/>
           <w:rtl w:val="0"/>
         </w:rPr>
-        <w:t xml:space="preserve">     </w:t>
+        <w:t xml:space="preserve">  </w:t>
       </w:r>
       <w:r>
         <w:rPr>
@@ -12598,7 +12598,7 @@
           <w:szCs w:val="23"/>
           <w:rtl w:val="0"/>
         </w:rPr>
-        <w:t xml:space="preserve">     </w:t>
+        <w:t xml:space="preserve">  </w:t>
       </w:r>
       <w:r>
         <w:rPr>
@@ -13002,7 +13002,7 @@
           <w:szCs w:val="23"/>
           <w:rtl w:val="0"/>
         </w:rPr>
-        <w:t xml:space="preserve">     </w:t>
+        <w:t xml:space="preserve">  </w:t>
       </w:r>
       <w:r>
         <w:rPr>
@@ -13945,7 +13945,7 @@
           <w:szCs w:val="23"/>
           <w:rtl w:val="0"/>
         </w:rPr>
-        <w:t xml:space="preserve">     </w:t>
+        <w:t xml:space="preserve">  </w:t>
       </w:r>
       <w:r>
         <w:rPr>
@@ -14173,7 +14173,7 @@
           <w:szCs w:val="23"/>
           <w:rtl w:val="0"/>
         </w:rPr>
-        <w:t xml:space="preserve">     </w:t>
+        <w:t xml:space="preserve">  </w:t>
       </w:r>
       <w:r>
         <w:rPr>
@@ -15690,7 +15690,7 @@
           <w:szCs w:val="23"/>
           <w:rtl w:val="0"/>
         </w:rPr>
-        <w:t xml:space="preserve">     </w:t>
+        <w:t xml:space="preserve">  </w:t>
       </w:r>
       <w:r>
         <w:rPr>
@@ -17244,7 +17244,7 @@
           <w:szCs w:val="23"/>
           <w:rtl w:val="0"/>
         </w:rPr>
-        <w:t xml:space="preserve">     </w:t>
+        <w:t xml:space="preserve">  </w:t>
       </w:r>
       <w:r>
         <w:rPr>
@@ -18435,7 +18435,7 @@
           <w:szCs w:val="23"/>
           <w:rtl w:val="0"/>
         </w:rPr>
-        <w:t xml:space="preserve">     </w:t>
+        <w:t xml:space="preserve">  </w:t>
       </w:r>
       <w:r>
         <w:rPr>
@@ -20753,7 +20753,7 @@
           <w:szCs w:val="23"/>
           <w:rtl w:val="0"/>
         </w:rPr>
-        <w:t xml:space="preserve">     </w:t>
+        <w:t xml:space="preserve">  </w:t>
       </w:r>
       <w:r>
         <w:rPr>
@@ -22373,6 +22373,470 @@
         <w:tab/>
         <w:t xml:space="preserve">Sample playbook task</w:t>
       </w:r>
+    </w:p>
+    <w:p>
+      <w:pPr>
+        <w:shd w:fill="2b2b2b" w:val="clear"/>
+        <w:ind w:left="720" w:firstLine="0"/>
+        <w:rPr>
+          <w:rFonts w:ascii="Courier New" w:cs="Courier New" w:eastAsia="Courier New" w:hAnsi="Courier New"/>
+          <w:color w:val="6a8759"/>
+          <w:sz w:val="26"/>
+          <w:szCs w:val="26"/>
+        </w:rPr>
+      </w:pPr>
+      <w:r>
+        <w:rPr>
+          <w:rFonts w:ascii="Courier New" w:cs="Courier New" w:eastAsia="Courier New" w:hAnsi="Courier New"/>
+          <w:color w:val="a9b7c6"/>
+          <w:sz w:val="26"/>
+          <w:szCs w:val="26"/>
+          <w:rtl w:val="0"/>
+        </w:rPr>
+        <w:t xml:space="preserve">- </w:t>
+      </w:r>
+      <w:r>
+        <w:rPr>
+          <w:rFonts w:ascii="Courier New" w:cs="Courier New" w:eastAsia="Courier New" w:hAnsi="Courier New"/>
+          <w:color w:val="cc7832"/>
+          <w:sz w:val="26"/>
+          <w:szCs w:val="26"/>
+          <w:rtl w:val="0"/>
+        </w:rPr>
+        <w:t xml:space="preserve">name</w:t>
+      </w:r>
+      <w:r>
+        <w:rPr>
+          <w:rFonts w:ascii="Courier New" w:cs="Courier New" w:eastAsia="Courier New" w:hAnsi="Courier New"/>
+          <w:color w:val="a9b7c6"/>
+          <w:sz w:val="26"/>
+          <w:szCs w:val="26"/>
+          <w:rtl w:val="0"/>
+        </w:rPr>
+        <w:t xml:space="preserve">: </w:t>
+      </w:r>
+      <w:r>
+        <w:rPr>
+          <w:rFonts w:ascii="Courier New" w:cs="Courier New" w:eastAsia="Courier New" w:hAnsi="Courier New"/>
+          <w:color w:val="6a8759"/>
+          <w:sz w:val="26"/>
+          <w:szCs w:val="26"/>
+          <w:rtl w:val="0"/>
+        </w:rPr>
+        <w:t xml:space="preserve">"Sonic Mlag creation "</w:t>
+      </w:r>
+    </w:p>
+    <w:p>
+      <w:pPr>
+        <w:shd w:fill="2b2b2b" w:val="clear"/>
+        <w:ind w:left="720" w:firstLine="0"/>
+        <w:rPr>
+          <w:rFonts w:ascii="Courier New" w:cs="Courier New" w:eastAsia="Courier New" w:hAnsi="Courier New"/>
+          <w:color w:val="a9b7c6"/>
+          <w:sz w:val="26"/>
+          <w:szCs w:val="26"/>
+        </w:rPr>
+      </w:pPr>
+      <w:r>
+        <w:rPr>
+          <w:rFonts w:ascii="Courier New" w:cs="Courier New" w:eastAsia="Courier New" w:hAnsi="Courier New"/>
+          <w:color w:val="6a8759"/>
+          <w:sz w:val="26"/>
+          <w:szCs w:val="26"/>
+          <w:rtl w:val="0"/>
+        </w:rPr>
+        <w:t xml:space="preserve">  </w:t>
+      </w:r>
+      <w:r>
+        <w:rPr>
+          <w:rFonts w:ascii="Courier New" w:cs="Courier New" w:eastAsia="Courier New" w:hAnsi="Courier New"/>
+          <w:color w:val="cc7832"/>
+          <w:sz w:val="26"/>
+          <w:szCs w:val="26"/>
+          <w:rtl w:val="0"/>
+        </w:rPr>
+        <w:t xml:space="preserve">sonic_mlag</w:t>
+      </w:r>
+      <w:r>
+        <w:rPr>
+          <w:rFonts w:ascii="Courier New" w:cs="Courier New" w:eastAsia="Courier New" w:hAnsi="Courier New"/>
+          <w:color w:val="a9b7c6"/>
+          <w:sz w:val="26"/>
+          <w:szCs w:val="26"/>
+          <w:rtl w:val="0"/>
+        </w:rPr>
+        <w:t xml:space="preserve">:</w:t>
+      </w:r>
+    </w:p>
+    <w:p>
+      <w:pPr>
+        <w:shd w:fill="2b2b2b" w:val="clear"/>
+        <w:ind w:left="720" w:firstLine="0"/>
+        <w:rPr>
+          <w:rFonts w:ascii="Courier New" w:cs="Courier New" w:eastAsia="Courier New" w:hAnsi="Courier New"/>
+          <w:color w:val="a9b7c6"/>
+          <w:sz w:val="26"/>
+          <w:szCs w:val="26"/>
+        </w:rPr>
+      </w:pPr>
+      <w:r>
+        <w:rPr>
+          <w:rFonts w:ascii="Courier New" w:cs="Courier New" w:eastAsia="Courier New" w:hAnsi="Courier New"/>
+          <w:color w:val="a9b7c6"/>
+          <w:sz w:val="26"/>
+          <w:szCs w:val="26"/>
+          <w:rtl w:val="0"/>
+        </w:rPr>
+        <w:t xml:space="preserve">   </w:t>
+      </w:r>
+      <w:r>
+        <w:rPr>
+          <w:rFonts w:ascii="Courier New" w:cs="Courier New" w:eastAsia="Courier New" w:hAnsi="Courier New"/>
+          <w:color w:val="cc7832"/>
+          <w:sz w:val="26"/>
+          <w:szCs w:val="26"/>
+          <w:rtl w:val="0"/>
+        </w:rPr>
+        <w:t xml:space="preserve">config</w:t>
+      </w:r>
+      <w:r>
+        <w:rPr>
+          <w:rFonts w:ascii="Courier New" w:cs="Courier New" w:eastAsia="Courier New" w:hAnsi="Courier New"/>
+          <w:color w:val="a9b7c6"/>
+          <w:sz w:val="26"/>
+          <w:szCs w:val="26"/>
+          <w:rtl w:val="0"/>
+        </w:rPr>
+        <w:t xml:space="preserve">:</w:t>
+      </w:r>
+    </w:p>
+    <w:p>
+      <w:pPr>
+        <w:shd w:fill="2b2b2b" w:val="clear"/>
+        <w:ind w:left="720" w:firstLine="0"/>
+        <w:rPr>
+          <w:rFonts w:ascii="Courier New" w:cs="Courier New" w:eastAsia="Courier New" w:hAnsi="Courier New"/>
+          <w:color w:val="a9b7c6"/>
+          <w:sz w:val="26"/>
+          <w:szCs w:val="26"/>
+        </w:rPr>
+      </w:pPr>
+      <w:r>
+        <w:rPr>
+          <w:rFonts w:ascii="Courier New" w:cs="Courier New" w:eastAsia="Courier New" w:hAnsi="Courier New"/>
+          <w:color w:val="a9b7c6"/>
+          <w:sz w:val="26"/>
+          <w:szCs w:val="26"/>
+          <w:rtl w:val="0"/>
+        </w:rPr>
+        <w:t xml:space="preserve">     - </w:t>
+      </w:r>
+      <w:r>
+        <w:rPr>
+          <w:rFonts w:ascii="Courier New" w:cs="Courier New" w:eastAsia="Courier New" w:hAnsi="Courier New"/>
+          <w:color w:val="cc7832"/>
+          <w:sz w:val="26"/>
+          <w:szCs w:val="26"/>
+          <w:rtl w:val="0"/>
+        </w:rPr>
+        <w:t xml:space="preserve">domain_id</w:t>
+      </w:r>
+      <w:r>
+        <w:rPr>
+          <w:rFonts w:ascii="Courier New" w:cs="Courier New" w:eastAsia="Courier New" w:hAnsi="Courier New"/>
+          <w:color w:val="a9b7c6"/>
+          <w:sz w:val="26"/>
+          <w:szCs w:val="26"/>
+          <w:rtl w:val="0"/>
+        </w:rPr>
+        <w:t xml:space="preserve">: 1</w:t>
+      </w:r>
+    </w:p>
+    <w:p>
+      <w:pPr>
+        <w:shd w:fill="2b2b2b" w:val="clear"/>
+        <w:ind w:left="720" w:firstLine="0"/>
+        <w:rPr>
+          <w:rFonts w:ascii="Courier New" w:cs="Courier New" w:eastAsia="Courier New" w:hAnsi="Courier New"/>
+          <w:color w:val="a9b7c6"/>
+          <w:sz w:val="26"/>
+          <w:szCs w:val="26"/>
+        </w:rPr>
+      </w:pPr>
+      <w:r>
+        <w:rPr>
+          <w:rFonts w:ascii="Courier New" w:cs="Courier New" w:eastAsia="Courier New" w:hAnsi="Courier New"/>
+          <w:color w:val="a9b7c6"/>
+          <w:sz w:val="26"/>
+          <w:szCs w:val="26"/>
+          <w:rtl w:val="0"/>
+        </w:rPr>
+        <w:t xml:space="preserve">       </w:t>
+      </w:r>
+      <w:r>
+        <w:rPr>
+          <w:rFonts w:ascii="Courier New" w:cs="Courier New" w:eastAsia="Courier New" w:hAnsi="Courier New"/>
+          <w:color w:val="cc7832"/>
+          <w:sz w:val="26"/>
+          <w:szCs w:val="26"/>
+          <w:rtl w:val="0"/>
+        </w:rPr>
+        <w:t xml:space="preserve">peer_address</w:t>
+      </w:r>
+      <w:r>
+        <w:rPr>
+          <w:rFonts w:ascii="Courier New" w:cs="Courier New" w:eastAsia="Courier New" w:hAnsi="Courier New"/>
+          <w:color w:val="a9b7c6"/>
+          <w:sz w:val="26"/>
+          <w:szCs w:val="26"/>
+          <w:rtl w:val="0"/>
+        </w:rPr>
+        <w:t xml:space="preserve">: 192.168.0.3</w:t>
+      </w:r>
+    </w:p>
+    <w:p>
+      <w:pPr>
+        <w:shd w:fill="2b2b2b" w:val="clear"/>
+        <w:ind w:left="720" w:firstLine="0"/>
+        <w:rPr>
+          <w:rFonts w:ascii="Courier New" w:cs="Courier New" w:eastAsia="Courier New" w:hAnsi="Courier New"/>
+          <w:color w:val="6a8759"/>
+          <w:sz w:val="26"/>
+          <w:szCs w:val="26"/>
+        </w:rPr>
+      </w:pPr>
+      <w:r>
+        <w:rPr>
+          <w:rFonts w:ascii="Courier New" w:cs="Courier New" w:eastAsia="Courier New" w:hAnsi="Courier New"/>
+          <w:color w:val="a9b7c6"/>
+          <w:sz w:val="26"/>
+          <w:szCs w:val="26"/>
+          <w:rtl w:val="0"/>
+        </w:rPr>
+        <w:t xml:space="preserve">       </w:t>
+      </w:r>
+      <w:r>
+        <w:rPr>
+          <w:rFonts w:ascii="Courier New" w:cs="Courier New" w:eastAsia="Courier New" w:hAnsi="Courier New"/>
+          <w:color w:val="cc7832"/>
+          <w:sz w:val="26"/>
+          <w:szCs w:val="26"/>
+          <w:rtl w:val="0"/>
+        </w:rPr>
+        <w:t xml:space="preserve">peer_link</w:t>
+      </w:r>
+      <w:r>
+        <w:rPr>
+          <w:rFonts w:ascii="Courier New" w:cs="Courier New" w:eastAsia="Courier New" w:hAnsi="Courier New"/>
+          <w:color w:val="a9b7c6"/>
+          <w:sz w:val="26"/>
+          <w:szCs w:val="26"/>
+          <w:rtl w:val="0"/>
+        </w:rPr>
+        <w:t xml:space="preserve">: </w:t>
+      </w:r>
+      <w:r>
+        <w:rPr>
+          <w:rFonts w:ascii="Courier New" w:cs="Courier New" w:eastAsia="Courier New" w:hAnsi="Courier New"/>
+          <w:color w:val="6a8759"/>
+          <w:sz w:val="26"/>
+          <w:szCs w:val="26"/>
+          <w:rtl w:val="0"/>
+        </w:rPr>
+        <w:t xml:space="preserve">"portchannel999"</w:t>
+      </w:r>
+    </w:p>
+    <w:p>
+      <w:pPr>
+        <w:shd w:fill="2b2b2b" w:val="clear"/>
+        <w:ind w:left="720" w:firstLine="0"/>
+        <w:rPr>
+          <w:rFonts w:ascii="Courier New" w:cs="Courier New" w:eastAsia="Courier New" w:hAnsi="Courier New"/>
+          <w:color w:val="a9b7c6"/>
+          <w:sz w:val="26"/>
+          <w:szCs w:val="26"/>
+        </w:rPr>
+      </w:pPr>
+      <w:r>
+        <w:rPr>
+          <w:rFonts w:ascii="Courier New" w:cs="Courier New" w:eastAsia="Courier New" w:hAnsi="Courier New"/>
+          <w:color w:val="6a8759"/>
+          <w:sz w:val="26"/>
+          <w:szCs w:val="26"/>
+          <w:rtl w:val="0"/>
+        </w:rPr>
+        <w:t xml:space="preserve">       </w:t>
+      </w:r>
+      <w:r>
+        <w:rPr>
+          <w:rFonts w:ascii="Courier New" w:cs="Courier New" w:eastAsia="Courier New" w:hAnsi="Courier New"/>
+          <w:color w:val="cc7832"/>
+          <w:sz w:val="26"/>
+          <w:szCs w:val="26"/>
+          <w:rtl w:val="0"/>
+        </w:rPr>
+        <w:t xml:space="preserve">src_address</w:t>
+      </w:r>
+      <w:r>
+        <w:rPr>
+          <w:rFonts w:ascii="Courier New" w:cs="Courier New" w:eastAsia="Courier New" w:hAnsi="Courier New"/>
+          <w:color w:val="a9b7c6"/>
+          <w:sz w:val="26"/>
+          <w:szCs w:val="26"/>
+          <w:rtl w:val="0"/>
+        </w:rPr>
+        <w:t xml:space="preserve">: 192.168.0.2</w:t>
+      </w:r>
+    </w:p>
+    <w:p>
+      <w:pPr>
+        <w:shd w:fill="2b2b2b" w:val="clear"/>
+        <w:ind w:left="720" w:firstLine="0"/>
+        <w:rPr>
+          <w:rFonts w:ascii="Courier New" w:cs="Courier New" w:eastAsia="Courier New" w:hAnsi="Courier New"/>
+          <w:color w:val="a9b7c6"/>
+          <w:sz w:val="26"/>
+          <w:szCs w:val="26"/>
+        </w:rPr>
+      </w:pPr>
+      <w:r>
+        <w:rPr>
+          <w:rFonts w:ascii="Courier New" w:cs="Courier New" w:eastAsia="Courier New" w:hAnsi="Courier New"/>
+          <w:color w:val="a9b7c6"/>
+          <w:sz w:val="26"/>
+          <w:szCs w:val="26"/>
+          <w:rtl w:val="0"/>
+        </w:rPr>
+        <w:t xml:space="preserve">       </w:t>
+      </w:r>
+      <w:r>
+        <w:rPr>
+          <w:rFonts w:ascii="Courier New" w:cs="Courier New" w:eastAsia="Courier New" w:hAnsi="Courier New"/>
+          <w:color w:val="cc7832"/>
+          <w:sz w:val="26"/>
+          <w:szCs w:val="26"/>
+          <w:rtl w:val="0"/>
+        </w:rPr>
+        <w:t xml:space="preserve">member_portchannels</w:t>
+      </w:r>
+      <w:r>
+        <w:rPr>
+          <w:rFonts w:ascii="Courier New" w:cs="Courier New" w:eastAsia="Courier New" w:hAnsi="Courier New"/>
+          <w:color w:val="a9b7c6"/>
+          <w:sz w:val="26"/>
+          <w:szCs w:val="26"/>
+          <w:rtl w:val="0"/>
+        </w:rPr>
+        <w:t xml:space="preserve">: [</w:t>
+      </w:r>
+      <w:r>
+        <w:rPr>
+          <w:rFonts w:ascii="Courier New" w:cs="Courier New" w:eastAsia="Courier New" w:hAnsi="Courier New"/>
+          <w:color w:val="6a8759"/>
+          <w:sz w:val="26"/>
+          <w:szCs w:val="26"/>
+          <w:rtl w:val="0"/>
+        </w:rPr>
+        <w:t xml:space="preserve">'pch201'</w:t>
+      </w:r>
+      <w:r>
+        <w:rPr>
+          <w:rFonts w:ascii="Courier New" w:cs="Courier New" w:eastAsia="Courier New" w:hAnsi="Courier New"/>
+          <w:color w:val="a9b7c6"/>
+          <w:sz w:val="26"/>
+          <w:szCs w:val="26"/>
+          <w:rtl w:val="0"/>
+        </w:rPr>
+        <w:t xml:space="preserve">, </w:t>
+      </w:r>
+      <w:r>
+        <w:rPr>
+          <w:rFonts w:ascii="Courier New" w:cs="Courier New" w:eastAsia="Courier New" w:hAnsi="Courier New"/>
+          <w:color w:val="6a8759"/>
+          <w:sz w:val="26"/>
+          <w:szCs w:val="26"/>
+          <w:rtl w:val="0"/>
+        </w:rPr>
+        <w:t xml:space="preserve">'pch202'</w:t>
+      </w:r>
+      <w:r>
+        <w:rPr>
+          <w:rFonts w:ascii="Courier New" w:cs="Courier New" w:eastAsia="Courier New" w:hAnsi="Courier New"/>
+          <w:color w:val="a9b7c6"/>
+          <w:sz w:val="26"/>
+          <w:szCs w:val="26"/>
+          <w:rtl w:val="0"/>
+        </w:rPr>
+        <w:t xml:space="preserve">, </w:t>
+      </w:r>
+      <w:r>
+        <w:rPr>
+          <w:rFonts w:ascii="Courier New" w:cs="Courier New" w:eastAsia="Courier New" w:hAnsi="Courier New"/>
+          <w:color w:val="6a8759"/>
+          <w:sz w:val="26"/>
+          <w:szCs w:val="26"/>
+          <w:rtl w:val="0"/>
+        </w:rPr>
+        <w:t xml:space="preserve">'pch501'</w:t>
+      </w:r>
+      <w:r>
+        <w:rPr>
+          <w:rFonts w:ascii="Courier New" w:cs="Courier New" w:eastAsia="Courier New" w:hAnsi="Courier New"/>
+          <w:color w:val="a9b7c6"/>
+          <w:sz w:val="26"/>
+          <w:szCs w:val="26"/>
+          <w:rtl w:val="0"/>
+        </w:rPr>
+        <w:t xml:space="preserve">]</w:t>
+      </w:r>
+    </w:p>
+    <w:p>
+      <w:pPr>
+        <w:shd w:fill="2b2b2b" w:val="clear"/>
+        <w:ind w:left="720" w:firstLine="0"/>
+        <w:rPr>
+          <w:rFonts w:ascii="Courier New" w:cs="Courier New" w:eastAsia="Courier New" w:hAnsi="Courier New"/>
+          <w:color w:val="a9b7c6"/>
+          <w:sz w:val="26"/>
+          <w:szCs w:val="26"/>
+        </w:rPr>
+      </w:pPr>
+      <w:r>
+        <w:rPr>
+          <w:rFonts w:ascii="Courier New" w:cs="Courier New" w:eastAsia="Courier New" w:hAnsi="Courier New"/>
+          <w:color w:val="a9b7c6"/>
+          <w:sz w:val="26"/>
+          <w:szCs w:val="26"/>
+          <w:rtl w:val="0"/>
+        </w:rPr>
+        <w:t xml:space="preserve">       </w:t>
+      </w:r>
+      <w:r>
+        <w:rPr>
+          <w:rFonts w:ascii="Courier New" w:cs="Courier New" w:eastAsia="Courier New" w:hAnsi="Courier New"/>
+          <w:color w:val="cc7832"/>
+          <w:sz w:val="26"/>
+          <w:szCs w:val="26"/>
+          <w:rtl w:val="0"/>
+        </w:rPr>
+        <w:t xml:space="preserve">local_interface</w:t>
+      </w:r>
+      <w:r>
+        <w:rPr>
+          <w:rFonts w:ascii="Courier New" w:cs="Courier New" w:eastAsia="Courier New" w:hAnsi="Courier New"/>
+          <w:color w:val="a9b7c6"/>
+          <w:sz w:val="26"/>
+          <w:szCs w:val="26"/>
+          <w:rtl w:val="0"/>
+        </w:rPr>
+        <w:t xml:space="preserve">: 10</w:t>
+      </w:r>
+    </w:p>
+    <w:p>
+      <w:pPr>
+        <w:ind w:left="720" w:firstLine="0"/>
+        <w:rPr/>
+      </w:pPr>
       <w:r>
         <w:rPr>
           <w:rtl w:val="0"/>

</xml_diff>